<commit_message>
rnc-26/03/2015-Se modifico MO_DISENO.docx haciendo correcciones a los diagramas de secuencia y colaboración
</commit_message>
<xml_diff>
--- a/ afgmx/AFGMX/PROCESO_DESARROLLO/F3_ANALISIS_Y_DISENO/MO_DISENO.docx
+++ b/ afgmx/AFGMX/PROCESO_DESARROLLO/F3_ANALISIS_Y_DISENO/MO_DISENO.docx
@@ -1095,7 +1095,7 @@
         </w:rPr>
         <w:fldChar w:fldCharType="separate"/>
       </w:r>
-      <w:hyperlink w:anchor="_Toc412622999" w:history="1">
+      <w:hyperlink w:anchor="_Toc415149646" w:history="1">
         <w:r>
           <w:rPr>
             <w:rStyle w:val="Hipervnculo"/>
@@ -1124,7 +1124,7 @@
             <w:noProof/>
             <w:webHidden/>
           </w:rPr>
-          <w:instrText xml:space="preserve"> PAGEREF _Toc412622999 \h </w:instrText>
+          <w:instrText xml:space="preserve"> PAGEREF _Toc415149646 \h </w:instrText>
         </w:r>
         <w:r>
           <w:rPr>
@@ -1155,6 +1155,8 @@
         </w:r>
       </w:hyperlink>
     </w:p>
+    <w:bookmarkStart w:id="0" w:name="_GoBack"/>
+    <w:bookmarkEnd w:id="0"/>
     <w:p>
       <w:pPr>
         <w:pStyle w:val="Tabladeilustraciones"/>
@@ -1170,65 +1172,110 @@
           <w:lang w:val="es-MX" w:eastAsia="es-MX"/>
         </w:rPr>
       </w:pPr>
-      <w:hyperlink w:anchor="_Toc412623000" w:history="1">
-        <w:r>
-          <w:rPr>
-            <w:rStyle w:val="Hipervnculo"/>
-            <w:rFonts w:cs="Arial"/>
-            <w:noProof/>
-            <w:lang w:val="es-MX"/>
-          </w:rPr>
-          <w:t>Figura 2.-Diagrama colaboración registrar usuario.</w:t>
-        </w:r>
-        <w:r>
-          <w:rPr>
-            <w:noProof/>
-            <w:webHidden/>
-          </w:rPr>
-          <w:tab/>
-        </w:r>
-        <w:r>
-          <w:rPr>
-            <w:noProof/>
-            <w:webHidden/>
-          </w:rPr>
-          <w:fldChar w:fldCharType="begin"/>
-        </w:r>
-        <w:r>
-          <w:rPr>
-            <w:noProof/>
-            <w:webHidden/>
-          </w:rPr>
-          <w:instrText xml:space="preserve"> PAGEREF _Toc412623000 \h </w:instrText>
-        </w:r>
-        <w:r>
-          <w:rPr>
-            <w:noProof/>
-            <w:webHidden/>
-          </w:rPr>
-        </w:r>
-        <w:r>
-          <w:rPr>
-            <w:noProof/>
-            <w:webHidden/>
-          </w:rPr>
-          <w:fldChar w:fldCharType="separate"/>
-        </w:r>
-        <w:r>
-          <w:rPr>
-            <w:noProof/>
-            <w:webHidden/>
-          </w:rPr>
-          <w:t>1</w:t>
-        </w:r>
-        <w:r>
-          <w:rPr>
-            <w:noProof/>
-            <w:webHidden/>
-          </w:rPr>
-          <w:fldChar w:fldCharType="end"/>
-        </w:r>
-      </w:hyperlink>
+      <w:r>
+        <w:rPr>
+          <w:rStyle w:val="Hipervnculo"/>
+          <w:noProof/>
+        </w:rPr>
+        <w:fldChar w:fldCharType="begin"/>
+      </w:r>
+      <w:r>
+        <w:rPr>
+          <w:rStyle w:val="Hipervnculo"/>
+          <w:noProof/>
+        </w:rPr>
+        <w:instrText xml:space="preserve"> </w:instrText>
+      </w:r>
+      <w:r>
+        <w:rPr>
+          <w:noProof/>
+        </w:rPr>
+        <w:instrText>HYPERLINK \l "_Toc415149647"</w:instrText>
+      </w:r>
+      <w:r>
+        <w:rPr>
+          <w:rStyle w:val="Hipervnculo"/>
+          <w:noProof/>
+        </w:rPr>
+        <w:instrText xml:space="preserve"> </w:instrText>
+      </w:r>
+      <w:r>
+        <w:rPr>
+          <w:rStyle w:val="Hipervnculo"/>
+          <w:noProof/>
+        </w:rPr>
+      </w:r>
+      <w:r>
+        <w:rPr>
+          <w:rStyle w:val="Hipervnculo"/>
+          <w:noProof/>
+        </w:rPr>
+        <w:fldChar w:fldCharType="separate"/>
+      </w:r>
+      <w:r>
+        <w:rPr>
+          <w:rStyle w:val="Hipervnculo"/>
+          <w:rFonts w:cs="Arial"/>
+          <w:noProof/>
+          <w:lang w:val="es-MX"/>
+        </w:rPr>
+        <w:t>Figura 2.-Diagrama colaboración registrar usuario.</w:t>
+      </w:r>
+      <w:r>
+        <w:rPr>
+          <w:noProof/>
+          <w:webHidden/>
+        </w:rPr>
+        <w:tab/>
+      </w:r>
+      <w:r>
+        <w:rPr>
+          <w:noProof/>
+          <w:webHidden/>
+        </w:rPr>
+        <w:fldChar w:fldCharType="begin"/>
+      </w:r>
+      <w:r>
+        <w:rPr>
+          <w:noProof/>
+          <w:webHidden/>
+        </w:rPr>
+        <w:instrText xml:space="preserve"> PAGEREF _Toc415149647 \h </w:instrText>
+      </w:r>
+      <w:r>
+        <w:rPr>
+          <w:noProof/>
+          <w:webHidden/>
+        </w:rPr>
+      </w:r>
+      <w:r>
+        <w:rPr>
+          <w:noProof/>
+          <w:webHidden/>
+        </w:rPr>
+        <w:fldChar w:fldCharType="separate"/>
+      </w:r>
+      <w:r>
+        <w:rPr>
+          <w:noProof/>
+          <w:webHidden/>
+        </w:rPr>
+        <w:t>1</w:t>
+      </w:r>
+      <w:r>
+        <w:rPr>
+          <w:noProof/>
+          <w:webHidden/>
+        </w:rPr>
+        <w:fldChar w:fldCharType="end"/>
+      </w:r>
+      <w:r>
+        <w:rPr>
+          <w:rStyle w:val="Hipervnculo"/>
+          <w:noProof/>
+        </w:rPr>
+        <w:fldChar w:fldCharType="end"/>
+      </w:r>
     </w:p>
     <w:p>
       <w:pPr>
@@ -1245,7 +1292,7 @@
           <w:lang w:val="es-MX" w:eastAsia="es-MX"/>
         </w:rPr>
       </w:pPr>
-      <w:hyperlink w:anchor="_Toc412623001" w:history="1">
+      <w:hyperlink w:anchor="_Toc415149648" w:history="1">
         <w:r>
           <w:rPr>
             <w:rStyle w:val="Hipervnculo"/>
@@ -1274,7 +1321,7 @@
             <w:noProof/>
             <w:webHidden/>
           </w:rPr>
-          <w:instrText xml:space="preserve"> PAGEREF _Toc412623001 \h </w:instrText>
+          <w:instrText xml:space="preserve"> PAGEREF _Toc415149648 \h </w:instrText>
         </w:r>
         <w:r>
           <w:rPr>
@@ -1320,7 +1367,7 @@
           <w:lang w:val="es-MX" w:eastAsia="es-MX"/>
         </w:rPr>
       </w:pPr>
-      <w:hyperlink w:anchor="_Toc412623002" w:history="1">
+      <w:hyperlink w:anchor="_Toc415149649" w:history="1">
         <w:r>
           <w:rPr>
             <w:rStyle w:val="Hipervnculo"/>
@@ -1349,7 +1396,7 @@
             <w:noProof/>
             <w:webHidden/>
           </w:rPr>
-          <w:instrText xml:space="preserve"> PAGEREF _Toc412623002 \h </w:instrText>
+          <w:instrText xml:space="preserve"> PAGEREF _Toc415149649 \h </w:instrText>
         </w:r>
         <w:r>
           <w:rPr>
@@ -1395,7 +1442,7 @@
           <w:lang w:val="es-MX" w:eastAsia="es-MX"/>
         </w:rPr>
       </w:pPr>
-      <w:hyperlink w:anchor="_Toc412623003" w:history="1">
+      <w:hyperlink w:anchor="_Toc415149650" w:history="1">
         <w:r>
           <w:rPr>
             <w:rStyle w:val="Hipervnculo"/>
@@ -1424,7 +1471,7 @@
             <w:noProof/>
             <w:webHidden/>
           </w:rPr>
-          <w:instrText xml:space="preserve"> PAGEREF _Toc412623003 \h </w:instrText>
+          <w:instrText xml:space="preserve"> PAGEREF _Toc415149650 \h </w:instrText>
         </w:r>
         <w:r>
           <w:rPr>
@@ -1470,7 +1517,7 @@
           <w:lang w:val="es-MX" w:eastAsia="es-MX"/>
         </w:rPr>
       </w:pPr>
-      <w:hyperlink w:anchor="_Toc412623004" w:history="1">
+      <w:hyperlink w:anchor="_Toc415149651" w:history="1">
         <w:r>
           <w:rPr>
             <w:rStyle w:val="Hipervnculo"/>
@@ -1499,7 +1546,7 @@
             <w:noProof/>
             <w:webHidden/>
           </w:rPr>
-          <w:instrText xml:space="preserve"> PAGEREF _Toc412623004 \h </w:instrText>
+          <w:instrText xml:space="preserve"> PAGEREF _Toc415149651 \h </w:instrText>
         </w:r>
         <w:r>
           <w:rPr>
@@ -1545,7 +1592,7 @@
           <w:lang w:val="es-MX" w:eastAsia="es-MX"/>
         </w:rPr>
       </w:pPr>
-      <w:hyperlink w:anchor="_Toc412623005" w:history="1">
+      <w:hyperlink w:anchor="_Toc415149652" w:history="1">
         <w:r>
           <w:rPr>
             <w:rStyle w:val="Hipervnculo"/>
@@ -1553,7 +1600,7 @@
             <w:noProof/>
             <w:lang w:val="es-MX"/>
           </w:rPr>
-          <w:t>Figura 7.-Diagrama secuencia validar usuario.</w:t>
+          <w:t>Figura 7.-Diagrama secuencia consultar datos (clima, humedad y sugerencia).</w:t>
         </w:r>
         <w:r>
           <w:rPr>
@@ -1574,7 +1621,7 @@
             <w:noProof/>
             <w:webHidden/>
           </w:rPr>
-          <w:instrText xml:space="preserve"> PAGEREF _Toc412623005 \h </w:instrText>
+          <w:instrText xml:space="preserve"> PAGEREF _Toc415149652 \h </w:instrText>
         </w:r>
         <w:r>
           <w:rPr>
@@ -1620,7 +1667,7 @@
           <w:lang w:val="es-MX" w:eastAsia="es-MX"/>
         </w:rPr>
       </w:pPr>
-      <w:hyperlink w:anchor="_Toc412623006" w:history="1">
+      <w:hyperlink w:anchor="_Toc415149653" w:history="1">
         <w:r>
           <w:rPr>
             <w:rStyle w:val="Hipervnculo"/>
@@ -1628,7 +1675,7 @@
             <w:noProof/>
             <w:lang w:val="es-MX"/>
           </w:rPr>
-          <w:t>Figura 8.-Diagrama colaboración validar usuario.</w:t>
+          <w:t>Figura 8.-Diagrama colaboración consultar datos (clima, humedad y sugerencia).</w:t>
         </w:r>
         <w:r>
           <w:rPr>
@@ -1649,7 +1696,7 @@
             <w:noProof/>
             <w:webHidden/>
           </w:rPr>
-          <w:instrText xml:space="preserve"> PAGEREF _Toc412623006 \h </w:instrText>
+          <w:instrText xml:space="preserve"> PAGEREF _Toc415149653 \h </w:instrText>
         </w:r>
         <w:r>
           <w:rPr>
@@ -1695,7 +1742,7 @@
           <w:lang w:val="es-MX" w:eastAsia="es-MX"/>
         </w:rPr>
       </w:pPr>
-      <w:hyperlink w:anchor="_Toc412623007" w:history="1">
+      <w:hyperlink w:anchor="_Toc415149654" w:history="1">
         <w:r>
           <w:rPr>
             <w:rStyle w:val="Hipervnculo"/>
@@ -1703,7 +1750,7 @@
             <w:noProof/>
             <w:lang w:val="es-MX"/>
           </w:rPr>
-          <w:t>Figura 9.-Diagrama secuencia consultar clima.</w:t>
+          <w:t>Figura 9.-Diagrama secuencia administrar historico.</w:t>
         </w:r>
         <w:r>
           <w:rPr>
@@ -1724,7 +1771,7 @@
             <w:noProof/>
             <w:webHidden/>
           </w:rPr>
-          <w:instrText xml:space="preserve"> PAGEREF _Toc412623007 \h </w:instrText>
+          <w:instrText xml:space="preserve"> PAGEREF _Toc415149654 \h </w:instrText>
         </w:r>
         <w:r>
           <w:rPr>
@@ -1770,7 +1817,7 @@
           <w:lang w:val="es-MX" w:eastAsia="es-MX"/>
         </w:rPr>
       </w:pPr>
-      <w:hyperlink w:anchor="_Toc412623008" w:history="1">
+      <w:hyperlink w:anchor="_Toc415149655" w:history="1">
         <w:r>
           <w:rPr>
             <w:rStyle w:val="Hipervnculo"/>
@@ -1778,7 +1825,7 @@
             <w:noProof/>
             <w:lang w:val="es-MX"/>
           </w:rPr>
-          <w:t>Figura 10.-Diagrama colaboración consultar clima.</w:t>
+          <w:t>Figura 10.-Diagrama colaboración administrar historico.</w:t>
         </w:r>
         <w:r>
           <w:rPr>
@@ -1799,7 +1846,7 @@
             <w:noProof/>
             <w:webHidden/>
           </w:rPr>
-          <w:instrText xml:space="preserve"> PAGEREF _Toc412623008 \h </w:instrText>
+          <w:instrText xml:space="preserve"> PAGEREF _Toc415149655 \h </w:instrText>
         </w:r>
         <w:r>
           <w:rPr>
@@ -2083,8 +2130,8 @@
         </w:rPr>
         <w:drawing>
           <wp:inline distT="0" distB="0" distL="0" distR="0" wp14:anchorId="29C7C64F" wp14:editId="700F970B">
-            <wp:extent cx="5238750" cy="3762375"/>
-            <wp:effectExtent l="0" t="0" r="0" b="9525"/>
+            <wp:extent cx="4905022" cy="3762375"/>
+            <wp:effectExtent l="0" t="0" r="0" b="0"/>
             <wp:docPr id="2" name="0 Imagen"/>
             <wp:cNvGraphicFramePr/>
             <a:graphic xmlns:a="http://schemas.openxmlformats.org/drawingml/2006/main">
@@ -2109,7 +2156,7 @@
                   <pic:spPr>
                     <a:xfrm>
                       <a:off x="0" y="0"/>
-                      <a:ext cx="5238750" cy="3762375"/>
+                      <a:ext cx="4905022" cy="3762375"/>
                     </a:xfrm>
                     <a:prstGeom prst="rect">
                       <a:avLst/>
@@ -2134,8 +2181,8 @@
           <w:lang w:val="es-MX"/>
         </w:rPr>
       </w:pPr>
-      <w:bookmarkStart w:id="0" w:name="_Toc412622888"/>
-      <w:bookmarkStart w:id="1" w:name="_Toc412622999"/>
+      <w:bookmarkStart w:id="1" w:name="_Toc412622888"/>
+      <w:bookmarkStart w:id="2" w:name="_Toc415149646"/>
       <w:r>
         <w:rPr>
           <w:rFonts w:ascii="Arial" w:hAnsi="Arial" w:cs="Arial"/>
@@ -2204,8 +2251,8 @@
         </w:rPr>
         <w:t>.-Diagrama secuencia registrar usuario.</w:t>
       </w:r>
-      <w:bookmarkEnd w:id="0"/>
       <w:bookmarkEnd w:id="1"/>
+      <w:bookmarkEnd w:id="2"/>
     </w:p>
     <w:p>
       <w:pPr>
@@ -2232,7 +2279,7 @@
         </w:rPr>
         <w:drawing>
           <wp:inline distT="0" distB="0" distL="0" distR="0" wp14:anchorId="212272BD" wp14:editId="41988C4F">
-            <wp:extent cx="5240020" cy="3434715"/>
+            <wp:extent cx="5240020" cy="2900512"/>
             <wp:effectExtent l="0" t="0" r="0" b="0"/>
             <wp:docPr id="3" name="0 Imagen"/>
             <wp:cNvGraphicFramePr/>
@@ -2258,7 +2305,7 @@
                   <pic:spPr>
                     <a:xfrm>
                       <a:off x="0" y="0"/>
-                      <a:ext cx="5240020" cy="3434715"/>
+                      <a:ext cx="5240020" cy="2900512"/>
                     </a:xfrm>
                     <a:prstGeom prst="rect">
                       <a:avLst/>
@@ -2283,8 +2330,8 @@
           <w:lang w:val="es-MX"/>
         </w:rPr>
       </w:pPr>
-      <w:bookmarkStart w:id="2" w:name="_Toc412622889"/>
-      <w:bookmarkStart w:id="3" w:name="_Toc412623000"/>
+      <w:bookmarkStart w:id="3" w:name="_Toc412622889"/>
+      <w:bookmarkStart w:id="4" w:name="_Toc415149647"/>
       <w:r>
         <w:rPr>
           <w:rFonts w:ascii="Arial" w:hAnsi="Arial" w:cs="Arial"/>
@@ -2353,8 +2400,8 @@
         </w:rPr>
         <w:t>.-Diagrama colaboración registrar usuario.</w:t>
       </w:r>
-      <w:bookmarkEnd w:id="2"/>
       <w:bookmarkEnd w:id="3"/>
+      <w:bookmarkEnd w:id="4"/>
     </w:p>
     <w:p>
       <w:pPr>
@@ -2382,8 +2429,8 @@
         <w:lastRenderedPageBreak/>
         <w:drawing>
           <wp:inline distT="0" distB="0" distL="0" distR="0" wp14:anchorId="144B8FC3" wp14:editId="31D6F63F">
-            <wp:extent cx="5612130" cy="3822065"/>
-            <wp:effectExtent l="0" t="0" r="7620" b="6985"/>
+            <wp:extent cx="5612130" cy="3132351"/>
+            <wp:effectExtent l="0" t="0" r="7620" b="0"/>
             <wp:docPr id="4" name="0 Imagen"/>
             <wp:cNvGraphicFramePr/>
             <a:graphic xmlns:a="http://schemas.openxmlformats.org/drawingml/2006/main">
@@ -2408,7 +2455,7 @@
                   <pic:spPr>
                     <a:xfrm>
                       <a:off x="0" y="0"/>
-                      <a:ext cx="5612130" cy="3822065"/>
+                      <a:ext cx="5612130" cy="3132351"/>
                     </a:xfrm>
                     <a:prstGeom prst="rect">
                       <a:avLst/>
@@ -2433,8 +2480,8 @@
           <w:lang w:val="es-MX"/>
         </w:rPr>
       </w:pPr>
-      <w:bookmarkStart w:id="4" w:name="_Toc412622890"/>
-      <w:bookmarkStart w:id="5" w:name="_Toc412623001"/>
+      <w:bookmarkStart w:id="5" w:name="_Toc412622890"/>
+      <w:bookmarkStart w:id="6" w:name="_Toc415149648"/>
       <w:r>
         <w:rPr>
           <w:rFonts w:ascii="Arial" w:hAnsi="Arial" w:cs="Arial"/>
@@ -2503,8 +2550,8 @@
         </w:rPr>
         <w:t>.-Diagrama secuencia inicio sesión.</w:t>
       </w:r>
-      <w:bookmarkEnd w:id="4"/>
       <w:bookmarkEnd w:id="5"/>
+      <w:bookmarkEnd w:id="6"/>
     </w:p>
     <w:p>
       <w:pPr>
@@ -2531,8 +2578,8 @@
         </w:rPr>
         <w:drawing>
           <wp:inline distT="0" distB="0" distL="0" distR="0" wp14:anchorId="1EB19087" wp14:editId="1D024304">
-            <wp:extent cx="5612130" cy="3426460"/>
-            <wp:effectExtent l="0" t="0" r="7620" b="2540"/>
+            <wp:extent cx="5612130" cy="2871539"/>
+            <wp:effectExtent l="0" t="0" r="7620" b="5080"/>
             <wp:docPr id="5" name="0 Imagen"/>
             <wp:cNvGraphicFramePr/>
             <a:graphic xmlns:a="http://schemas.openxmlformats.org/drawingml/2006/main">
@@ -2557,7 +2604,7 @@
                   <pic:spPr>
                     <a:xfrm>
                       <a:off x="0" y="0"/>
-                      <a:ext cx="5612130" cy="3426460"/>
+                      <a:ext cx="5612130" cy="2871539"/>
                     </a:xfrm>
                     <a:prstGeom prst="rect">
                       <a:avLst/>
@@ -2582,8 +2629,8 @@
           <w:lang w:val="es-MX"/>
         </w:rPr>
       </w:pPr>
-      <w:bookmarkStart w:id="6" w:name="_Toc412622891"/>
-      <w:bookmarkStart w:id="7" w:name="_Toc412623002"/>
+      <w:bookmarkStart w:id="7" w:name="_Toc412622891"/>
+      <w:bookmarkStart w:id="8" w:name="_Toc415149649"/>
       <w:r>
         <w:rPr>
           <w:rFonts w:ascii="Arial" w:hAnsi="Arial" w:cs="Arial"/>
@@ -2652,8 +2699,8 @@
         </w:rPr>
         <w:t>.-Diagrama colaboración inicio sesión.</w:t>
       </w:r>
-      <w:bookmarkEnd w:id="6"/>
       <w:bookmarkEnd w:id="7"/>
+      <w:bookmarkEnd w:id="8"/>
     </w:p>
     <w:p>
       <w:pPr>
@@ -2681,8 +2728,8 @@
         <w:lastRenderedPageBreak/>
         <w:drawing>
           <wp:inline distT="0" distB="0" distL="0" distR="0" wp14:anchorId="7AD1BE3A" wp14:editId="5B7BA5BD">
-            <wp:extent cx="5524500" cy="3819525"/>
-            <wp:effectExtent l="0" t="0" r="0" b="9525"/>
+            <wp:extent cx="4594239" cy="3819525"/>
+            <wp:effectExtent l="0" t="0" r="0" b="0"/>
             <wp:docPr id="6" name="0 Imagen"/>
             <wp:cNvGraphicFramePr/>
             <a:graphic xmlns:a="http://schemas.openxmlformats.org/drawingml/2006/main">
@@ -2707,7 +2754,7 @@
                   <pic:spPr>
                     <a:xfrm>
                       <a:off x="0" y="0"/>
-                      <a:ext cx="5524500" cy="3819525"/>
+                      <a:ext cx="4594239" cy="3819525"/>
                     </a:xfrm>
                     <a:prstGeom prst="rect">
                       <a:avLst/>
@@ -2732,8 +2779,8 @@
           <w:lang w:val="es-MX"/>
         </w:rPr>
       </w:pPr>
-      <w:bookmarkStart w:id="8" w:name="_Toc412622892"/>
-      <w:bookmarkStart w:id="9" w:name="_Toc412623003"/>
+      <w:bookmarkStart w:id="9" w:name="_Toc412622892"/>
+      <w:bookmarkStart w:id="10" w:name="_Toc415149650"/>
       <w:r>
         <w:rPr>
           <w:rFonts w:ascii="Arial" w:hAnsi="Arial" w:cs="Arial"/>
@@ -2802,8 +2849,8 @@
         </w:rPr>
         <w:t>.-Diagrama secuencia administrar usuario.</w:t>
       </w:r>
-      <w:bookmarkEnd w:id="8"/>
       <w:bookmarkEnd w:id="9"/>
+      <w:bookmarkEnd w:id="10"/>
     </w:p>
     <w:p>
       <w:pPr>
@@ -2830,8 +2877,8 @@
         </w:rPr>
         <w:drawing>
           <wp:inline distT="0" distB="0" distL="0" distR="0" wp14:anchorId="31922871" wp14:editId="4F26364A">
-            <wp:extent cx="5099050" cy="3383280"/>
-            <wp:effectExtent l="0" t="0" r="6350" b="7620"/>
+            <wp:extent cx="5099050" cy="3006928"/>
+            <wp:effectExtent l="0" t="0" r="6350" b="3175"/>
             <wp:docPr id="7" name="0 Imagen"/>
             <wp:cNvGraphicFramePr/>
             <a:graphic xmlns:a="http://schemas.openxmlformats.org/drawingml/2006/main">
@@ -2856,7 +2903,7 @@
                   <pic:spPr>
                     <a:xfrm>
                       <a:off x="0" y="0"/>
-                      <a:ext cx="5099050" cy="3383280"/>
+                      <a:ext cx="5099050" cy="3006928"/>
                     </a:xfrm>
                     <a:prstGeom prst="rect">
                       <a:avLst/>
@@ -2881,8 +2928,8 @@
           <w:lang w:val="es-MX"/>
         </w:rPr>
       </w:pPr>
-      <w:bookmarkStart w:id="10" w:name="_Toc412622893"/>
-      <w:bookmarkStart w:id="11" w:name="_Toc412623004"/>
+      <w:bookmarkStart w:id="11" w:name="_Toc412622893"/>
+      <w:bookmarkStart w:id="12" w:name="_Toc415149651"/>
       <w:r>
         <w:rPr>
           <w:rFonts w:ascii="Arial" w:hAnsi="Arial" w:cs="Arial"/>
@@ -2951,8 +2998,8 @@
         </w:rPr>
         <w:t>.-Diagrama colaboración administrar usuario.</w:t>
       </w:r>
-      <w:bookmarkEnd w:id="10"/>
       <w:bookmarkEnd w:id="11"/>
+      <w:bookmarkEnd w:id="12"/>
     </w:p>
     <w:p>
       <w:pPr>
@@ -2980,8 +3027,8 @@
         <w:lastRenderedPageBreak/>
         <w:drawing>
           <wp:inline distT="0" distB="0" distL="0" distR="0" wp14:anchorId="07FD9A6A" wp14:editId="27198CB5">
-            <wp:extent cx="4589145" cy="4730750"/>
-            <wp:effectExtent l="0" t="0" r="1905" b="0"/>
+            <wp:extent cx="5964382" cy="3158837"/>
+            <wp:effectExtent l="0" t="0" r="0" b="3810"/>
             <wp:docPr id="8" name="0 Imagen"/>
             <wp:cNvGraphicFramePr/>
             <a:graphic xmlns:a="http://schemas.openxmlformats.org/drawingml/2006/main">
@@ -3006,7 +3053,7 @@
                   <pic:spPr>
                     <a:xfrm>
                       <a:off x="0" y="0"/>
-                      <a:ext cx="4589145" cy="4730750"/>
+                      <a:ext cx="5975327" cy="3164634"/>
                     </a:xfrm>
                     <a:prstGeom prst="rect">
                       <a:avLst/>
@@ -3031,8 +3078,8 @@
           <w:lang w:val="es-MX"/>
         </w:rPr>
       </w:pPr>
-      <w:bookmarkStart w:id="12" w:name="_Toc412622894"/>
-      <w:bookmarkStart w:id="13" w:name="_Toc412623005"/>
+      <w:bookmarkStart w:id="13" w:name="_Toc412622894"/>
+      <w:bookmarkStart w:id="14" w:name="_Toc415149652"/>
       <w:r>
         <w:rPr>
           <w:rFonts w:ascii="Arial" w:hAnsi="Arial" w:cs="Arial"/>
@@ -3099,10 +3146,30 @@
           <w:szCs w:val="24"/>
           <w:lang w:val="es-MX"/>
         </w:rPr>
-        <w:t>.-Diagrama secuencia validar usuario.</w:t>
-      </w:r>
-      <w:bookmarkEnd w:id="12"/>
+        <w:t>.-Di</w:t>
+      </w:r>
+      <w:r>
+        <w:rPr>
+          <w:rFonts w:ascii="Arial" w:hAnsi="Arial" w:cs="Arial"/>
+          <w:color w:val="000000" w:themeColor="text1"/>
+          <w:sz w:val="24"/>
+          <w:szCs w:val="24"/>
+          <w:lang w:val="es-MX"/>
+        </w:rPr>
+        <w:t>agrama secuencia consultar datos (clima, humedad y sugerencia)</w:t>
+      </w:r>
+      <w:r>
+        <w:rPr>
+          <w:rFonts w:ascii="Arial" w:hAnsi="Arial" w:cs="Arial"/>
+          <w:color w:val="000000" w:themeColor="text1"/>
+          <w:sz w:val="24"/>
+          <w:szCs w:val="24"/>
+          <w:lang w:val="es-MX"/>
+        </w:rPr>
+        <w:t>.</w:t>
+      </w:r>
       <w:bookmarkEnd w:id="13"/>
+      <w:bookmarkEnd w:id="14"/>
     </w:p>
     <w:p>
       <w:pPr>
@@ -3129,8 +3196,8 @@
         </w:rPr>
         <w:drawing>
           <wp:inline distT="0" distB="0" distL="0" distR="0" wp14:anchorId="1A37B813" wp14:editId="669D6CD8">
-            <wp:extent cx="5612130" cy="1617345"/>
-            <wp:effectExtent l="0" t="0" r="7620" b="1905"/>
+            <wp:extent cx="5631873" cy="2784764"/>
+            <wp:effectExtent l="0" t="0" r="6985" b="0"/>
             <wp:docPr id="9" name="0 Imagen"/>
             <wp:cNvGraphicFramePr/>
             <a:graphic xmlns:a="http://schemas.openxmlformats.org/drawingml/2006/main">
@@ -3155,7 +3222,7 @@
                   <pic:spPr>
                     <a:xfrm>
                       <a:off x="0" y="0"/>
-                      <a:ext cx="5612130" cy="1617345"/>
+                      <a:ext cx="5641730" cy="2789638"/>
                     </a:xfrm>
                     <a:prstGeom prst="rect">
                       <a:avLst/>
@@ -3180,8 +3247,8 @@
           <w:lang w:val="es-MX"/>
         </w:rPr>
       </w:pPr>
-      <w:bookmarkStart w:id="14" w:name="_Toc412622895"/>
-      <w:bookmarkStart w:id="15" w:name="_Toc412623006"/>
+      <w:bookmarkStart w:id="15" w:name="_Toc412622895"/>
+      <w:bookmarkStart w:id="16" w:name="_Toc415149653"/>
       <w:r>
         <w:rPr>
           <w:rFonts w:ascii="Arial" w:hAnsi="Arial" w:cs="Arial"/>
@@ -3248,10 +3315,30 @@
           <w:szCs w:val="24"/>
           <w:lang w:val="es-MX"/>
         </w:rPr>
-        <w:t>.-Diagrama colaboración validar usuario.</w:t>
-      </w:r>
-      <w:bookmarkEnd w:id="14"/>
+        <w:t>.-Diagr</w:t>
+      </w:r>
+      <w:r>
+        <w:rPr>
+          <w:rFonts w:ascii="Arial" w:hAnsi="Arial" w:cs="Arial"/>
+          <w:color w:val="000000" w:themeColor="text1"/>
+          <w:sz w:val="24"/>
+          <w:szCs w:val="24"/>
+          <w:lang w:val="es-MX"/>
+        </w:rPr>
+        <w:t>ama colaboración consultar datos (clima, humedad y sugerencia)</w:t>
+      </w:r>
+      <w:r>
+        <w:rPr>
+          <w:rFonts w:ascii="Arial" w:hAnsi="Arial" w:cs="Arial"/>
+          <w:color w:val="000000" w:themeColor="text1"/>
+          <w:sz w:val="24"/>
+          <w:szCs w:val="24"/>
+          <w:lang w:val="es-MX"/>
+        </w:rPr>
+        <w:t>.</w:t>
+      </w:r>
       <w:bookmarkEnd w:id="15"/>
+      <w:bookmarkEnd w:id="16"/>
     </w:p>
     <w:p>
       <w:pPr>
@@ -3279,8 +3366,8 @@
         <w:lastRenderedPageBreak/>
         <w:drawing>
           <wp:inline distT="0" distB="0" distL="0" distR="0" wp14:anchorId="4065804C" wp14:editId="10F7B7AF">
-            <wp:extent cx="5436235" cy="4044315"/>
-            <wp:effectExtent l="0" t="0" r="0" b="0"/>
+            <wp:extent cx="6089073" cy="3366655"/>
+            <wp:effectExtent l="0" t="0" r="6985" b="5715"/>
             <wp:docPr id="10" name="0 Imagen"/>
             <wp:cNvGraphicFramePr/>
             <a:graphic xmlns:a="http://schemas.openxmlformats.org/drawingml/2006/main">
@@ -3305,7 +3392,7 @@
                   <pic:spPr>
                     <a:xfrm>
                       <a:off x="0" y="0"/>
-                      <a:ext cx="5436235" cy="4044315"/>
+                      <a:ext cx="6079453" cy="3361336"/>
                     </a:xfrm>
                     <a:prstGeom prst="rect">
                       <a:avLst/>
@@ -3330,8 +3417,8 @@
           <w:lang w:val="es-MX"/>
         </w:rPr>
       </w:pPr>
-      <w:bookmarkStart w:id="16" w:name="_Toc412622896"/>
-      <w:bookmarkStart w:id="17" w:name="_Toc412623007"/>
+      <w:bookmarkStart w:id="17" w:name="_Toc412622896"/>
+      <w:bookmarkStart w:id="18" w:name="_Toc415149654"/>
       <w:r>
         <w:rPr>
           <w:rFonts w:ascii="Arial" w:hAnsi="Arial" w:cs="Arial"/>
@@ -3398,10 +3485,42 @@
           <w:szCs w:val="24"/>
           <w:lang w:val="es-MX"/>
         </w:rPr>
-        <w:t>.-Diagrama secuencia consultar clima.</w:t>
-      </w:r>
-      <w:bookmarkEnd w:id="16"/>
+        <w:t>.-Di</w:t>
+      </w:r>
+      <w:r>
+        <w:rPr>
+          <w:rFonts w:ascii="Arial" w:hAnsi="Arial" w:cs="Arial"/>
+          <w:color w:val="000000" w:themeColor="text1"/>
+          <w:sz w:val="24"/>
+          <w:szCs w:val="24"/>
+          <w:lang w:val="es-MX"/>
+        </w:rPr>
+        <w:t xml:space="preserve">agrama secuencia administrar </w:t>
+      </w:r>
+      <w:proofErr w:type="spellStart"/>
+      <w:r>
+        <w:rPr>
+          <w:rFonts w:ascii="Arial" w:hAnsi="Arial" w:cs="Arial"/>
+          <w:color w:val="000000" w:themeColor="text1"/>
+          <w:sz w:val="24"/>
+          <w:szCs w:val="24"/>
+          <w:lang w:val="es-MX"/>
+        </w:rPr>
+        <w:t>historico</w:t>
+      </w:r>
+      <w:proofErr w:type="spellEnd"/>
+      <w:r>
+        <w:rPr>
+          <w:rFonts w:ascii="Arial" w:hAnsi="Arial" w:cs="Arial"/>
+          <w:color w:val="000000" w:themeColor="text1"/>
+          <w:sz w:val="24"/>
+          <w:szCs w:val="24"/>
+          <w:lang w:val="es-MX"/>
+        </w:rPr>
+        <w:t>.</w:t>
+      </w:r>
       <w:bookmarkEnd w:id="17"/>
+      <w:bookmarkEnd w:id="18"/>
     </w:p>
     <w:p>
       <w:pPr>
@@ -3428,8 +3547,8 @@
         </w:rPr>
         <w:drawing>
           <wp:inline distT="0" distB="0" distL="0" distR="0" wp14:anchorId="0A4E6069" wp14:editId="7BD55995">
-            <wp:extent cx="4871720" cy="3050540"/>
-            <wp:effectExtent l="0" t="0" r="5080" b="0"/>
+            <wp:extent cx="5652655" cy="3221182"/>
+            <wp:effectExtent l="0" t="0" r="5715" b="0"/>
             <wp:docPr id="11" name="0 Imagen"/>
             <wp:cNvGraphicFramePr/>
             <a:graphic xmlns:a="http://schemas.openxmlformats.org/drawingml/2006/main">
@@ -3454,7 +3573,7 @@
                   <pic:spPr>
                     <a:xfrm>
                       <a:off x="0" y="0"/>
-                      <a:ext cx="4871720" cy="3050540"/>
+                      <a:ext cx="5642499" cy="3215394"/>
                     </a:xfrm>
                     <a:prstGeom prst="rect">
                       <a:avLst/>
@@ -3479,8 +3598,8 @@
           <w:lang w:val="es-MX"/>
         </w:rPr>
       </w:pPr>
-      <w:bookmarkStart w:id="18" w:name="_Toc412622897"/>
-      <w:bookmarkStart w:id="19" w:name="_Toc412623008"/>
+      <w:bookmarkStart w:id="19" w:name="_Toc412622897"/>
+      <w:bookmarkStart w:id="20" w:name="_Toc415149655"/>
       <w:r>
         <w:rPr>
           <w:rFonts w:ascii="Arial" w:hAnsi="Arial" w:cs="Arial"/>
@@ -3547,10 +3666,40 @@
           <w:szCs w:val="24"/>
           <w:lang w:val="es-MX"/>
         </w:rPr>
-        <w:t>.-Diagrama colaboración consultar clima.</w:t>
-      </w:r>
-      <w:bookmarkStart w:id="20" w:name="_GoBack"/>
-      <w:bookmarkEnd w:id="18"/>
+        <w:t>.-Diag</w:t>
+      </w:r>
+      <w:r>
+        <w:rPr>
+          <w:rFonts w:ascii="Arial" w:hAnsi="Arial" w:cs="Arial"/>
+          <w:color w:val="000000" w:themeColor="text1"/>
+          <w:sz w:val="24"/>
+          <w:szCs w:val="24"/>
+          <w:lang w:val="es-MX"/>
+        </w:rPr>
+        <w:t xml:space="preserve">rama colaboración administrar </w:t>
+      </w:r>
+      <w:proofErr w:type="spellStart"/>
+      <w:r>
+        <w:rPr>
+          <w:rFonts w:ascii="Arial" w:hAnsi="Arial" w:cs="Arial"/>
+          <w:color w:val="000000" w:themeColor="text1"/>
+          <w:sz w:val="24"/>
+          <w:szCs w:val="24"/>
+          <w:lang w:val="es-MX"/>
+        </w:rPr>
+        <w:t>historico</w:t>
+      </w:r>
+      <w:proofErr w:type="spellEnd"/>
+      <w:r>
+        <w:rPr>
+          <w:rFonts w:ascii="Arial" w:hAnsi="Arial" w:cs="Arial"/>
+          <w:color w:val="000000" w:themeColor="text1"/>
+          <w:sz w:val="24"/>
+          <w:szCs w:val="24"/>
+          <w:lang w:val="es-MX"/>
+        </w:rPr>
+        <w:t>.</w:t>
+      </w:r>
       <w:bookmarkEnd w:id="19"/>
       <w:bookmarkEnd w:id="20"/>
     </w:p>
@@ -8950,6 +9099,7 @@
   </w:compat>
   <w:rsids>
     <w:rsidRoot w:val="00A57CC8"/>
+    <w:rsid w:val="001E4DF3"/>
     <w:rsid w:val="009C693B"/>
     <w:rsid w:val="00A57CC8"/>
     <w:rsid w:val="00CC60CE"/>
@@ -9665,7 +9815,7 @@
 </file>
 
 <file path=customXml/itemProps1.xml><?xml version="1.0" encoding="utf-8"?>
-<ds:datastoreItem xmlns:ds="http://schemas.openxmlformats.org/officeDocument/2006/customXml" ds:itemID="{FB3CCC3B-A4DE-4F81-964C-C06BE1B02A92}">
+<ds:datastoreItem xmlns:ds="http://schemas.openxmlformats.org/officeDocument/2006/customXml" ds:itemID="{4873780A-FD61-4305-BFF1-47E1EEB20F04}">
   <ds:schemaRefs>
     <ds:schemaRef ds:uri="http://schemas.openxmlformats.org/officeDocument/2006/bibliography"/>
   </ds:schemaRefs>

</xml_diff>

<commit_message>
rnc-26/03/2015-Se adjunto se adjunto el diagrama de colaboración referente a la administración de historicos en el documento MO_DISENO.docx
</commit_message>
<xml_diff>
--- a/ afgmx/AFGMX/PROCESO_DESARROLLO/F3_ANALISIS_Y_DISENO/MO_DISENO.docx
+++ b/ afgmx/AFGMX/PROCESO_DESARROLLO/F3_ANALISIS_Y_DISENO/MO_DISENO.docx
@@ -1155,8 +1155,6 @@
         </w:r>
       </w:hyperlink>
     </w:p>
-    <w:bookmarkStart w:id="0" w:name="_GoBack"/>
-    <w:bookmarkEnd w:id="0"/>
     <w:p>
       <w:pPr>
         <w:pStyle w:val="Tabladeilustraciones"/>
@@ -1172,110 +1170,65 @@
           <w:lang w:val="es-MX" w:eastAsia="es-MX"/>
         </w:rPr>
       </w:pPr>
-      <w:r>
-        <w:rPr>
-          <w:rStyle w:val="Hipervnculo"/>
-          <w:noProof/>
-        </w:rPr>
-        <w:fldChar w:fldCharType="begin"/>
-      </w:r>
-      <w:r>
-        <w:rPr>
-          <w:rStyle w:val="Hipervnculo"/>
-          <w:noProof/>
-        </w:rPr>
-        <w:instrText xml:space="preserve"> </w:instrText>
-      </w:r>
-      <w:r>
-        <w:rPr>
-          <w:noProof/>
-        </w:rPr>
-        <w:instrText>HYPERLINK \l "_Toc415149647"</w:instrText>
-      </w:r>
-      <w:r>
-        <w:rPr>
-          <w:rStyle w:val="Hipervnculo"/>
-          <w:noProof/>
-        </w:rPr>
-        <w:instrText xml:space="preserve"> </w:instrText>
-      </w:r>
-      <w:r>
-        <w:rPr>
-          <w:rStyle w:val="Hipervnculo"/>
-          <w:noProof/>
-        </w:rPr>
-      </w:r>
-      <w:r>
-        <w:rPr>
-          <w:rStyle w:val="Hipervnculo"/>
-          <w:noProof/>
-        </w:rPr>
-        <w:fldChar w:fldCharType="separate"/>
-      </w:r>
-      <w:r>
-        <w:rPr>
-          <w:rStyle w:val="Hipervnculo"/>
-          <w:rFonts w:cs="Arial"/>
-          <w:noProof/>
-          <w:lang w:val="es-MX"/>
-        </w:rPr>
-        <w:t>Figura 2.-Diagrama colaboración registrar usuario.</w:t>
-      </w:r>
-      <w:r>
-        <w:rPr>
-          <w:noProof/>
-          <w:webHidden/>
-        </w:rPr>
-        <w:tab/>
-      </w:r>
-      <w:r>
-        <w:rPr>
-          <w:noProof/>
-          <w:webHidden/>
-        </w:rPr>
-        <w:fldChar w:fldCharType="begin"/>
-      </w:r>
-      <w:r>
-        <w:rPr>
-          <w:noProof/>
-          <w:webHidden/>
-        </w:rPr>
-        <w:instrText xml:space="preserve"> PAGEREF _Toc415149647 \h </w:instrText>
-      </w:r>
-      <w:r>
-        <w:rPr>
-          <w:noProof/>
-          <w:webHidden/>
-        </w:rPr>
-      </w:r>
-      <w:r>
-        <w:rPr>
-          <w:noProof/>
-          <w:webHidden/>
-        </w:rPr>
-        <w:fldChar w:fldCharType="separate"/>
-      </w:r>
-      <w:r>
-        <w:rPr>
-          <w:noProof/>
-          <w:webHidden/>
-        </w:rPr>
-        <w:t>1</w:t>
-      </w:r>
-      <w:r>
-        <w:rPr>
-          <w:noProof/>
-          <w:webHidden/>
-        </w:rPr>
-        <w:fldChar w:fldCharType="end"/>
-      </w:r>
-      <w:r>
-        <w:rPr>
-          <w:rStyle w:val="Hipervnculo"/>
-          <w:noProof/>
-        </w:rPr>
-        <w:fldChar w:fldCharType="end"/>
-      </w:r>
+      <w:hyperlink w:anchor="_Toc415149647" w:history="1">
+        <w:r>
+          <w:rPr>
+            <w:rStyle w:val="Hipervnculo"/>
+            <w:rFonts w:cs="Arial"/>
+            <w:noProof/>
+            <w:lang w:val="es-MX"/>
+          </w:rPr>
+          <w:t>Figura 2.-Diagrama colaboración registrar usuario.</w:t>
+        </w:r>
+        <w:r>
+          <w:rPr>
+            <w:noProof/>
+            <w:webHidden/>
+          </w:rPr>
+          <w:tab/>
+        </w:r>
+        <w:r>
+          <w:rPr>
+            <w:noProof/>
+            <w:webHidden/>
+          </w:rPr>
+          <w:fldChar w:fldCharType="begin"/>
+        </w:r>
+        <w:r>
+          <w:rPr>
+            <w:noProof/>
+            <w:webHidden/>
+          </w:rPr>
+          <w:instrText xml:space="preserve"> PAGEREF _Toc415149647 \h </w:instrText>
+        </w:r>
+        <w:r>
+          <w:rPr>
+            <w:noProof/>
+            <w:webHidden/>
+          </w:rPr>
+        </w:r>
+        <w:r>
+          <w:rPr>
+            <w:noProof/>
+            <w:webHidden/>
+          </w:rPr>
+          <w:fldChar w:fldCharType="separate"/>
+        </w:r>
+        <w:r>
+          <w:rPr>
+            <w:noProof/>
+            <w:webHidden/>
+          </w:rPr>
+          <w:t>1</w:t>
+        </w:r>
+        <w:r>
+          <w:rPr>
+            <w:noProof/>
+            <w:webHidden/>
+          </w:rPr>
+          <w:fldChar w:fldCharType="end"/>
+        </w:r>
+      </w:hyperlink>
     </w:p>
     <w:p>
       <w:pPr>
@@ -2181,8 +2134,8 @@
           <w:lang w:val="es-MX"/>
         </w:rPr>
       </w:pPr>
-      <w:bookmarkStart w:id="1" w:name="_Toc412622888"/>
-      <w:bookmarkStart w:id="2" w:name="_Toc415149646"/>
+      <w:bookmarkStart w:id="0" w:name="_Toc412622888"/>
+      <w:bookmarkStart w:id="1" w:name="_Toc415149646"/>
       <w:r>
         <w:rPr>
           <w:rFonts w:ascii="Arial" w:hAnsi="Arial" w:cs="Arial"/>
@@ -2251,8 +2204,8 @@
         </w:rPr>
         <w:t>.-Diagrama secuencia registrar usuario.</w:t>
       </w:r>
+      <w:bookmarkEnd w:id="0"/>
       <w:bookmarkEnd w:id="1"/>
-      <w:bookmarkEnd w:id="2"/>
     </w:p>
     <w:p>
       <w:pPr>
@@ -2330,8 +2283,8 @@
           <w:lang w:val="es-MX"/>
         </w:rPr>
       </w:pPr>
-      <w:bookmarkStart w:id="3" w:name="_Toc412622889"/>
-      <w:bookmarkStart w:id="4" w:name="_Toc415149647"/>
+      <w:bookmarkStart w:id="2" w:name="_Toc412622889"/>
+      <w:bookmarkStart w:id="3" w:name="_Toc415149647"/>
       <w:r>
         <w:rPr>
           <w:rFonts w:ascii="Arial" w:hAnsi="Arial" w:cs="Arial"/>
@@ -2400,8 +2353,8 @@
         </w:rPr>
         <w:t>.-Diagrama colaboración registrar usuario.</w:t>
       </w:r>
+      <w:bookmarkEnd w:id="2"/>
       <w:bookmarkEnd w:id="3"/>
-      <w:bookmarkEnd w:id="4"/>
     </w:p>
     <w:p>
       <w:pPr>
@@ -2480,8 +2433,8 @@
           <w:lang w:val="es-MX"/>
         </w:rPr>
       </w:pPr>
-      <w:bookmarkStart w:id="5" w:name="_Toc412622890"/>
-      <w:bookmarkStart w:id="6" w:name="_Toc415149648"/>
+      <w:bookmarkStart w:id="4" w:name="_Toc412622890"/>
+      <w:bookmarkStart w:id="5" w:name="_Toc415149648"/>
       <w:r>
         <w:rPr>
           <w:rFonts w:ascii="Arial" w:hAnsi="Arial" w:cs="Arial"/>
@@ -2550,8 +2503,8 @@
         </w:rPr>
         <w:t>.-Diagrama secuencia inicio sesión.</w:t>
       </w:r>
+      <w:bookmarkEnd w:id="4"/>
       <w:bookmarkEnd w:id="5"/>
-      <w:bookmarkEnd w:id="6"/>
     </w:p>
     <w:p>
       <w:pPr>
@@ -2629,8 +2582,8 @@
           <w:lang w:val="es-MX"/>
         </w:rPr>
       </w:pPr>
-      <w:bookmarkStart w:id="7" w:name="_Toc412622891"/>
-      <w:bookmarkStart w:id="8" w:name="_Toc415149649"/>
+      <w:bookmarkStart w:id="6" w:name="_Toc412622891"/>
+      <w:bookmarkStart w:id="7" w:name="_Toc415149649"/>
       <w:r>
         <w:rPr>
           <w:rFonts w:ascii="Arial" w:hAnsi="Arial" w:cs="Arial"/>
@@ -2699,8 +2652,8 @@
         </w:rPr>
         <w:t>.-Diagrama colaboración inicio sesión.</w:t>
       </w:r>
+      <w:bookmarkEnd w:id="6"/>
       <w:bookmarkEnd w:id="7"/>
-      <w:bookmarkEnd w:id="8"/>
     </w:p>
     <w:p>
       <w:pPr>
@@ -2779,8 +2732,8 @@
           <w:lang w:val="es-MX"/>
         </w:rPr>
       </w:pPr>
-      <w:bookmarkStart w:id="9" w:name="_Toc412622892"/>
-      <w:bookmarkStart w:id="10" w:name="_Toc415149650"/>
+      <w:bookmarkStart w:id="8" w:name="_Toc412622892"/>
+      <w:bookmarkStart w:id="9" w:name="_Toc415149650"/>
       <w:r>
         <w:rPr>
           <w:rFonts w:ascii="Arial" w:hAnsi="Arial" w:cs="Arial"/>
@@ -2849,8 +2802,8 @@
         </w:rPr>
         <w:t>.-Diagrama secuencia administrar usuario.</w:t>
       </w:r>
+      <w:bookmarkEnd w:id="8"/>
       <w:bookmarkEnd w:id="9"/>
-      <w:bookmarkEnd w:id="10"/>
     </w:p>
     <w:p>
       <w:pPr>
@@ -2928,8 +2881,8 @@
           <w:lang w:val="es-MX"/>
         </w:rPr>
       </w:pPr>
-      <w:bookmarkStart w:id="11" w:name="_Toc412622893"/>
-      <w:bookmarkStart w:id="12" w:name="_Toc415149651"/>
+      <w:bookmarkStart w:id="10" w:name="_Toc412622893"/>
+      <w:bookmarkStart w:id="11" w:name="_Toc415149651"/>
       <w:r>
         <w:rPr>
           <w:rFonts w:ascii="Arial" w:hAnsi="Arial" w:cs="Arial"/>
@@ -2998,8 +2951,8 @@
         </w:rPr>
         <w:t>.-Diagrama colaboración administrar usuario.</w:t>
       </w:r>
+      <w:bookmarkEnd w:id="10"/>
       <w:bookmarkEnd w:id="11"/>
-      <w:bookmarkEnd w:id="12"/>
     </w:p>
     <w:p>
       <w:pPr>
@@ -3078,8 +3031,8 @@
           <w:lang w:val="es-MX"/>
         </w:rPr>
       </w:pPr>
-      <w:bookmarkStart w:id="13" w:name="_Toc412622894"/>
-      <w:bookmarkStart w:id="14" w:name="_Toc415149652"/>
+      <w:bookmarkStart w:id="12" w:name="_Toc412622894"/>
+      <w:bookmarkStart w:id="13" w:name="_Toc415149652"/>
       <w:r>
         <w:rPr>
           <w:rFonts w:ascii="Arial" w:hAnsi="Arial" w:cs="Arial"/>
@@ -3168,8 +3121,8 @@
         </w:rPr>
         <w:t>.</w:t>
       </w:r>
+      <w:bookmarkEnd w:id="12"/>
       <w:bookmarkEnd w:id="13"/>
-      <w:bookmarkEnd w:id="14"/>
     </w:p>
     <w:p>
       <w:pPr>
@@ -3247,8 +3200,8 @@
           <w:lang w:val="es-MX"/>
         </w:rPr>
       </w:pPr>
-      <w:bookmarkStart w:id="15" w:name="_Toc412622895"/>
-      <w:bookmarkStart w:id="16" w:name="_Toc415149653"/>
+      <w:bookmarkStart w:id="14" w:name="_Toc412622895"/>
+      <w:bookmarkStart w:id="15" w:name="_Toc415149653"/>
       <w:r>
         <w:rPr>
           <w:rFonts w:ascii="Arial" w:hAnsi="Arial" w:cs="Arial"/>
@@ -3337,8 +3290,8 @@
         </w:rPr>
         <w:t>.</w:t>
       </w:r>
+      <w:bookmarkEnd w:id="14"/>
       <w:bookmarkEnd w:id="15"/>
-      <w:bookmarkEnd w:id="16"/>
     </w:p>
     <w:p>
       <w:pPr>
@@ -3417,8 +3370,8 @@
           <w:lang w:val="es-MX"/>
         </w:rPr>
       </w:pPr>
-      <w:bookmarkStart w:id="17" w:name="_Toc412622896"/>
-      <w:bookmarkStart w:id="18" w:name="_Toc415149654"/>
+      <w:bookmarkStart w:id="16" w:name="_Toc412622896"/>
+      <w:bookmarkStart w:id="17" w:name="_Toc415149654"/>
       <w:r>
         <w:rPr>
           <w:rFonts w:ascii="Arial" w:hAnsi="Arial" w:cs="Arial"/>
@@ -3519,8 +3472,8 @@
         </w:rPr>
         <w:t>.</w:t>
       </w:r>
+      <w:bookmarkEnd w:id="16"/>
       <w:bookmarkEnd w:id="17"/>
-      <w:bookmarkEnd w:id="18"/>
     </w:p>
     <w:p>
       <w:pPr>
@@ -3534,6 +3487,7 @@
           <w:lang w:val="es-MX"/>
         </w:rPr>
       </w:pPr>
+      <w:bookmarkStart w:id="18" w:name="_GoBack"/>
       <w:r>
         <w:rPr>
           <w:rFonts w:ascii="Arial" w:hAnsi="Arial" w:cs="Arial"/>
@@ -3547,8 +3501,8 @@
         </w:rPr>
         <w:drawing>
           <wp:inline distT="0" distB="0" distL="0" distR="0" wp14:anchorId="0A4E6069" wp14:editId="7BD55995">
-            <wp:extent cx="5652655" cy="3221182"/>
-            <wp:effectExtent l="0" t="0" r="5715" b="0"/>
+            <wp:extent cx="6081311" cy="3272010"/>
+            <wp:effectExtent l="0" t="0" r="0" b="5080"/>
             <wp:docPr id="11" name="0 Imagen"/>
             <wp:cNvGraphicFramePr/>
             <a:graphic xmlns:a="http://schemas.openxmlformats.org/drawingml/2006/main">
@@ -3573,7 +3527,7 @@
                   <pic:spPr>
                     <a:xfrm>
                       <a:off x="0" y="0"/>
-                      <a:ext cx="5642499" cy="3215394"/>
+                      <a:ext cx="6083320" cy="3273091"/>
                     </a:xfrm>
                     <a:prstGeom prst="rect">
                       <a:avLst/>
@@ -3585,6 +3539,7 @@
           </wp:inline>
         </w:drawing>
       </w:r>
+      <w:bookmarkEnd w:id="18"/>
     </w:p>
     <w:p>
       <w:pPr>
@@ -3983,6 +3938,10 @@
         </mc:Choice>
         <mc:Fallback>
           <w:pict>
+            <v:shapetype id="_x0000_t202" coordsize="21600,21600" o:spt="202" path="m,l,21600r21600,l21600,xe">
+              <v:stroke joinstyle="miter"/>
+              <v:path gradientshapeok="t" o:connecttype="rect"/>
+            </v:shapetype>
             <v:shape id="Text Box 945" o:spid="_x0000_s1030" type="#_x0000_t202" style="position:absolute;margin-left:483.4pt;margin-top:-1.55pt;width:33.45pt;height:23.65pt;z-index:251699712;visibility:visible;mso-wrap-style:square;mso-width-percent:0;mso-height-percent:0;mso-wrap-distance-left:9pt;mso-wrap-distance-top:0;mso-wrap-distance-right:9pt;mso-wrap-distance-bottom:0;mso-position-horizontal:absolute;mso-position-horizontal-relative:text;mso-position-vertical:absolute;mso-position-vertical-relative:text;mso-width-percent:0;mso-height-percent:0;mso-width-relative:margin;mso-height-relative:margin;v-text-anchor:top" o:gfxdata="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" filled="f" stroked="f" strokeweight=".5pt">
               <v:textbox>
                 <w:txbxContent>
@@ -9100,6 +9059,7 @@
   <w:rsids>
     <w:rsidRoot w:val="00A57CC8"/>
     <w:rsid w:val="001E4DF3"/>
+    <w:rsid w:val="00341463"/>
     <w:rsid w:val="009C693B"/>
     <w:rsid w:val="00A57CC8"/>
     <w:rsid w:val="00CC60CE"/>
@@ -9815,7 +9775,7 @@
 </file>
 
 <file path=customXml/itemProps1.xml><?xml version="1.0" encoding="utf-8"?>
-<ds:datastoreItem xmlns:ds="http://schemas.openxmlformats.org/officeDocument/2006/customXml" ds:itemID="{4873780A-FD61-4305-BFF1-47E1EEB20F04}">
+<ds:datastoreItem xmlns:ds="http://schemas.openxmlformats.org/officeDocument/2006/customXml" ds:itemID="{B9EFE8B5-E3FF-413B-9CE9-3389E237E8F6}">
   <ds:schemaRefs>
     <ds:schemaRef ds:uri="http://schemas.openxmlformats.org/officeDocument/2006/bibliography"/>
   </ds:schemaRefs>

</xml_diff>

<commit_message>
rnc-1/04/2015-Se hicierón mmodificaciones de los diagramas de secuencia así como a los de colaboración del archivo MO_DISENO.docx
</commit_message>
<xml_diff>
--- a/ afgmx/AFGMX/PROCESO_DESARROLLO/F3_ANALISIS_Y_DISENO/MO_DISENO.docx
+++ b/ afgmx/AFGMX/PROCESO_DESARROLLO/F3_ANALISIS_Y_DISENO/MO_DISENO.docx
@@ -2083,8 +2083,8 @@
         </w:rPr>
         <w:drawing>
           <wp:inline distT="0" distB="0" distL="0" distR="0" wp14:anchorId="29C7C64F" wp14:editId="700F970B">
-            <wp:extent cx="4905022" cy="3762375"/>
-            <wp:effectExtent l="0" t="0" r="0" b="0"/>
+            <wp:extent cx="6048260" cy="4054207"/>
+            <wp:effectExtent l="0" t="0" r="0" b="3810"/>
             <wp:docPr id="2" name="0 Imagen"/>
             <wp:cNvGraphicFramePr/>
             <a:graphic xmlns:a="http://schemas.openxmlformats.org/drawingml/2006/main">
@@ -2109,7 +2109,7 @@
                   <pic:spPr>
                     <a:xfrm>
                       <a:off x="0" y="0"/>
-                      <a:ext cx="4905022" cy="3762375"/>
+                      <a:ext cx="6045425" cy="4052307"/>
                     </a:xfrm>
                     <a:prstGeom prst="rect">
                       <a:avLst/>
@@ -2232,8 +2232,8 @@
         </w:rPr>
         <w:drawing>
           <wp:inline distT="0" distB="0" distL="0" distR="0" wp14:anchorId="212272BD" wp14:editId="41988C4F">
-            <wp:extent cx="5240020" cy="2900512"/>
-            <wp:effectExtent l="0" t="0" r="0" b="0"/>
+            <wp:extent cx="6147412" cy="3745735"/>
+            <wp:effectExtent l="0" t="0" r="6350" b="7620"/>
             <wp:docPr id="3" name="0 Imagen"/>
             <wp:cNvGraphicFramePr/>
             <a:graphic xmlns:a="http://schemas.openxmlformats.org/drawingml/2006/main">
@@ -2258,7 +2258,7 @@
                   <pic:spPr>
                     <a:xfrm>
                       <a:off x="0" y="0"/>
-                      <a:ext cx="5240020" cy="2900512"/>
+                      <a:ext cx="6145994" cy="3744871"/>
                     </a:xfrm>
                     <a:prstGeom prst="rect">
                       <a:avLst/>
@@ -2382,8 +2382,8 @@
         <w:lastRenderedPageBreak/>
         <w:drawing>
           <wp:inline distT="0" distB="0" distL="0" distR="0" wp14:anchorId="144B8FC3" wp14:editId="31D6F63F">
-            <wp:extent cx="5612130" cy="3132351"/>
-            <wp:effectExtent l="0" t="0" r="7620" b="0"/>
+            <wp:extent cx="5706737" cy="3778786"/>
+            <wp:effectExtent l="0" t="0" r="8890" b="0"/>
             <wp:docPr id="4" name="0 Imagen"/>
             <wp:cNvGraphicFramePr/>
             <a:graphic xmlns:a="http://schemas.openxmlformats.org/drawingml/2006/main">
@@ -2408,7 +2408,7 @@
                   <pic:spPr>
                     <a:xfrm>
                       <a:off x="0" y="0"/>
-                      <a:ext cx="5612130" cy="3132351"/>
+                      <a:ext cx="5713231" cy="3783086"/>
                     </a:xfrm>
                     <a:prstGeom prst="rect">
                       <a:avLst/>
@@ -2531,8 +2531,8 @@
         </w:rPr>
         <w:drawing>
           <wp:inline distT="0" distB="0" distL="0" distR="0" wp14:anchorId="1EB19087" wp14:editId="1D024304">
-            <wp:extent cx="5612130" cy="2871539"/>
-            <wp:effectExtent l="0" t="0" r="7620" b="5080"/>
+            <wp:extent cx="6213513" cy="3657600"/>
+            <wp:effectExtent l="0" t="0" r="0" b="0"/>
             <wp:docPr id="5" name="0 Imagen"/>
             <wp:cNvGraphicFramePr/>
             <a:graphic xmlns:a="http://schemas.openxmlformats.org/drawingml/2006/main">
@@ -2557,7 +2557,7 @@
                   <pic:spPr>
                     <a:xfrm>
                       <a:off x="0" y="0"/>
-                      <a:ext cx="5612130" cy="2871539"/>
+                      <a:ext cx="6218042" cy="3660266"/>
                     </a:xfrm>
                     <a:prstGeom prst="rect">
                       <a:avLst/>
@@ -2681,7 +2681,7 @@
         <w:lastRenderedPageBreak/>
         <w:drawing>
           <wp:inline distT="0" distB="0" distL="0" distR="0" wp14:anchorId="7AD1BE3A" wp14:editId="5B7BA5BD">
-            <wp:extent cx="4594239" cy="3819525"/>
+            <wp:extent cx="6136395" cy="4065224"/>
             <wp:effectExtent l="0" t="0" r="0" b="0"/>
             <wp:docPr id="6" name="0 Imagen"/>
             <wp:cNvGraphicFramePr/>
@@ -2707,7 +2707,7 @@
                   <pic:spPr>
                     <a:xfrm>
                       <a:off x="0" y="0"/>
-                      <a:ext cx="4594239" cy="3819525"/>
+                      <a:ext cx="6136669" cy="4065406"/>
                     </a:xfrm>
                     <a:prstGeom prst="rect">
                       <a:avLst/>
@@ -2830,8 +2830,8 @@
         </w:rPr>
         <w:drawing>
           <wp:inline distT="0" distB="0" distL="0" distR="0" wp14:anchorId="31922871" wp14:editId="4F26364A">
-            <wp:extent cx="5099050" cy="3006928"/>
-            <wp:effectExtent l="0" t="0" r="6350" b="3175"/>
+            <wp:extent cx="6235547" cy="3492347"/>
+            <wp:effectExtent l="0" t="0" r="0" b="0"/>
             <wp:docPr id="7" name="0 Imagen"/>
             <wp:cNvGraphicFramePr/>
             <a:graphic xmlns:a="http://schemas.openxmlformats.org/drawingml/2006/main">
@@ -2856,7 +2856,7 @@
                   <pic:spPr>
                     <a:xfrm>
                       <a:off x="0" y="0"/>
-                      <a:ext cx="5099050" cy="3006928"/>
+                      <a:ext cx="6246888" cy="3498699"/>
                     </a:xfrm>
                     <a:prstGeom prst="rect">
                       <a:avLst/>
@@ -2980,8 +2980,8 @@
         <w:lastRenderedPageBreak/>
         <w:drawing>
           <wp:inline distT="0" distB="0" distL="0" distR="0" wp14:anchorId="07FD9A6A" wp14:editId="27198CB5">
-            <wp:extent cx="5964382" cy="3158837"/>
-            <wp:effectExtent l="0" t="0" r="0" b="3810"/>
+            <wp:extent cx="6191480" cy="3084723"/>
+            <wp:effectExtent l="0" t="0" r="0" b="1905"/>
             <wp:docPr id="8" name="0 Imagen"/>
             <wp:cNvGraphicFramePr/>
             <a:graphic xmlns:a="http://schemas.openxmlformats.org/drawingml/2006/main">
@@ -3006,7 +3006,7 @@
                   <pic:spPr>
                     <a:xfrm>
                       <a:off x="0" y="0"/>
-                      <a:ext cx="5975327" cy="3164634"/>
+                      <a:ext cx="6195819" cy="3086885"/>
                     </a:xfrm>
                     <a:prstGeom prst="rect">
                       <a:avLst/>
@@ -3149,8 +3149,8 @@
         </w:rPr>
         <w:drawing>
           <wp:inline distT="0" distB="0" distL="0" distR="0" wp14:anchorId="1A37B813" wp14:editId="669D6CD8">
-            <wp:extent cx="5631873" cy="2784764"/>
-            <wp:effectExtent l="0" t="0" r="6985" b="0"/>
+            <wp:extent cx="6268598" cy="3404212"/>
+            <wp:effectExtent l="0" t="0" r="0" b="6350"/>
             <wp:docPr id="9" name="0 Imagen"/>
             <wp:cNvGraphicFramePr/>
             <a:graphic xmlns:a="http://schemas.openxmlformats.org/drawingml/2006/main">
@@ -3175,7 +3175,7 @@
                   <pic:spPr>
                     <a:xfrm>
                       <a:off x="0" y="0"/>
-                      <a:ext cx="5641730" cy="2789638"/>
+                      <a:ext cx="6273928" cy="3407106"/>
                     </a:xfrm>
                     <a:prstGeom prst="rect">
                       <a:avLst/>
@@ -3319,8 +3319,8 @@
         <w:lastRenderedPageBreak/>
         <w:drawing>
           <wp:inline distT="0" distB="0" distL="0" distR="0" wp14:anchorId="4065804C" wp14:editId="10F7B7AF">
-            <wp:extent cx="6089073" cy="3366655"/>
-            <wp:effectExtent l="0" t="0" r="6985" b="5715"/>
+            <wp:extent cx="6224530" cy="3767769"/>
+            <wp:effectExtent l="0" t="0" r="5080" b="4445"/>
             <wp:docPr id="10" name="0 Imagen"/>
             <wp:cNvGraphicFramePr/>
             <a:graphic xmlns:a="http://schemas.openxmlformats.org/drawingml/2006/main">
@@ -3345,7 +3345,7 @@
                   <pic:spPr>
                     <a:xfrm>
                       <a:off x="0" y="0"/>
-                      <a:ext cx="6079453" cy="3361336"/>
+                      <a:ext cx="6231251" cy="3771838"/>
                     </a:xfrm>
                     <a:prstGeom prst="rect">
                       <a:avLst/>
@@ -3487,7 +3487,6 @@
           <w:lang w:val="es-MX"/>
         </w:rPr>
       </w:pPr>
-      <w:bookmarkStart w:id="18" w:name="_GoBack"/>
       <w:r>
         <w:rPr>
           <w:rFonts w:ascii="Arial" w:hAnsi="Arial" w:cs="Arial"/>
@@ -3501,8 +3500,8 @@
         </w:rPr>
         <w:drawing>
           <wp:inline distT="0" distB="0" distL="0" distR="0" wp14:anchorId="0A4E6069" wp14:editId="7BD55995">
-            <wp:extent cx="6081311" cy="3272010"/>
-            <wp:effectExtent l="0" t="0" r="0" b="5080"/>
+            <wp:extent cx="6290631" cy="4164376"/>
+            <wp:effectExtent l="0" t="0" r="0" b="7620"/>
             <wp:docPr id="11" name="0 Imagen"/>
             <wp:cNvGraphicFramePr/>
             <a:graphic xmlns:a="http://schemas.openxmlformats.org/drawingml/2006/main">
@@ -3527,7 +3526,7 @@
                   <pic:spPr>
                     <a:xfrm>
                       <a:off x="0" y="0"/>
-                      <a:ext cx="6083320" cy="3273091"/>
+                      <a:ext cx="6293588" cy="4166334"/>
                     </a:xfrm>
                     <a:prstGeom prst="rect">
                       <a:avLst/>
@@ -3539,7 +3538,6 @@
           </wp:inline>
         </w:drawing>
       </w:r>
-      <w:bookmarkEnd w:id="18"/>
     </w:p>
     <w:p>
       <w:pPr>
@@ -3553,8 +3551,8 @@
           <w:lang w:val="es-MX"/>
         </w:rPr>
       </w:pPr>
-      <w:bookmarkStart w:id="19" w:name="_Toc412622897"/>
-      <w:bookmarkStart w:id="20" w:name="_Toc415149655"/>
+      <w:bookmarkStart w:id="18" w:name="_Toc412622897"/>
+      <w:bookmarkStart w:id="19" w:name="_Toc415149655"/>
       <w:r>
         <w:rPr>
           <w:rFonts w:ascii="Arial" w:hAnsi="Arial" w:cs="Arial"/>
@@ -3655,6 +3653,8 @@
         </w:rPr>
         <w:t>.</w:t>
       </w:r>
+      <w:bookmarkStart w:id="20" w:name="_GoBack"/>
+      <w:bookmarkEnd w:id="18"/>
       <w:bookmarkEnd w:id="19"/>
       <w:bookmarkEnd w:id="20"/>
     </w:p>
@@ -4072,7 +4072,7 @@
             <w:noProof/>
             <w:lang w:val="es-ES"/>
           </w:rPr>
-          <w:t>5</w:t>
+          <w:t>1</w:t>
         </w:r>
         <w:r>
           <w:fldChar w:fldCharType="end"/>
@@ -9059,9 +9059,9 @@
   <w:rsids>
     <w:rsidRoot w:val="00A57CC8"/>
     <w:rsid w:val="001E4DF3"/>
-    <w:rsid w:val="00341463"/>
     <w:rsid w:val="009C693B"/>
     <w:rsid w:val="00A57CC8"/>
+    <w:rsid w:val="00C73006"/>
     <w:rsid w:val="00CC60CE"/>
   </w:rsids>
   <m:mathPr>
@@ -9775,7 +9775,7 @@
 </file>
 
 <file path=customXml/itemProps1.xml><?xml version="1.0" encoding="utf-8"?>
-<ds:datastoreItem xmlns:ds="http://schemas.openxmlformats.org/officeDocument/2006/customXml" ds:itemID="{B9EFE8B5-E3FF-413B-9CE9-3389E237E8F6}">
+<ds:datastoreItem xmlns:ds="http://schemas.openxmlformats.org/officeDocument/2006/customXml" ds:itemID="{59A57565-6525-4738-A327-1C6174132C4A}">
   <ds:schemaRefs>
     <ds:schemaRef ds:uri="http://schemas.openxmlformats.org/officeDocument/2006/bibliography"/>
   </ds:schemaRefs>

</xml_diff>